<commit_message>
added small change to distribution of tasks
</commit_message>
<xml_diff>
--- a/Documentation and Milestone Report.docx
+++ b/Documentation and Milestone Report.docx
@@ -965,6 +965,11 @@
         <w:t>LoopingStatementCounter</w:t>
       </w:r>
       <w:proofErr w:type="spellEnd"/>
+      <w:r>
+        <w:t>, and part of Milestone Report</w:t>
+      </w:r>
+      <w:bookmarkStart w:id="0" w:name="_GoBack"/>
+      <w:bookmarkEnd w:id="0"/>
     </w:p>
     <w:p>
       <w:r>
@@ -1220,8 +1225,6 @@
       <w:r>
         <w:t>Discussed diagrams again, made plan to meet with professor to get diagrams reviewed the next day</w:t>
       </w:r>
-      <w:bookmarkStart w:id="0" w:name="_GoBack"/>
-      <w:bookmarkEnd w:id="0"/>
     </w:p>
     <w:p>
       <w:pPr>

</xml_diff>

<commit_message>
Attempt at making things work
The space in my path might be the issue.
</commit_message>
<xml_diff>
--- a/Documentation and Milestone Report.docx
+++ b/Documentation and Milestone Report.docx
@@ -516,89 +516,91 @@
         <w:t xml:space="preserve">cd </w:t>
       </w:r>
       <w:proofErr w:type="spellStart"/>
+      <w:r>
+        <w:t>net.sf.eclipse</w:t>
+      </w:r>
+      <w:r>
+        <w:t>cs</w:t>
+      </w:r>
+      <w:r>
+        <w:t>.sample</w:t>
+      </w:r>
+      <w:proofErr w:type="spellEnd"/>
+    </w:p>
+    <w:p>
+      <w:pPr>
+        <w:pStyle w:val="ListParagraph"/>
+        <w:numPr>
+          <w:ilvl w:val="1"/>
+          <w:numId w:val="1"/>
+        </w:numPr>
+      </w:pPr>
+      <w:proofErr w:type="spellStart"/>
+      <w:r>
+        <w:t>mvn</w:t>
+      </w:r>
+      <w:proofErr w:type="spellEnd"/>
+      <w:r>
+        <w:t xml:space="preserve"> clean package</w:t>
+      </w:r>
+    </w:p>
+    <w:p>
+      <w:pPr>
+        <w:ind w:left="720"/>
+      </w:pPr>
+      <w:r>
+        <w:t xml:space="preserve">You should get “Build Success” on </w:t>
+      </w:r>
       <w:proofErr w:type="gramStart"/>
       <w:r>
+        <w:t xml:space="preserve">both of the </w:t>
+      </w:r>
+      <w:proofErr w:type="spellStart"/>
+      <w:r>
+        <w:t>mvn</w:t>
+      </w:r>
+      <w:proofErr w:type="spellEnd"/>
+      <w:proofErr w:type="gramEnd"/>
+      <w:r>
+        <w:t xml:space="preserve"> clean package commands</w:t>
+      </w:r>
+    </w:p>
+    <w:p>
+      <w:pPr>
+        <w:pStyle w:val="ListParagraph"/>
+        <w:numPr>
+          <w:ilvl w:val="0"/>
+          <w:numId w:val="1"/>
+        </w:numPr>
+      </w:pPr>
+      <w:r>
+        <w:t xml:space="preserve">Go back to Eclipse, right click on the eclipse-cs directory and click on Run As </w:t>
+      </w:r>
+      <w:r>
+        <w:sym w:font="Wingdings" w:char="F0E0"/>
+      </w:r>
+      <w:r>
+        <w:t xml:space="preserve"> Maven Install. This should display a build success once it is done running</w:t>
+      </w:r>
+    </w:p>
+    <w:p>
+      <w:pPr>
+        <w:pStyle w:val="ListParagraph"/>
+        <w:numPr>
+          <w:ilvl w:val="0"/>
+          <w:numId w:val="1"/>
+        </w:numPr>
+      </w:pPr>
+      <w:r>
+        <w:t xml:space="preserve">Do the same for the </w:t>
+      </w:r>
+      <w:proofErr w:type="spellStart"/>
+      <w:r>
         <w:t>net.sf.eclipse</w:t>
       </w:r>
-      <w:proofErr w:type="gramEnd"/>
-      <w:r>
-        <w:t>.sample</w:t>
-      </w:r>
-      <w:proofErr w:type="spellEnd"/>
-    </w:p>
-    <w:p>
-      <w:pPr>
-        <w:pStyle w:val="ListParagraph"/>
-        <w:numPr>
-          <w:ilvl w:val="1"/>
-          <w:numId w:val="1"/>
-        </w:numPr>
-      </w:pPr>
-      <w:proofErr w:type="spellStart"/>
-      <w:r>
-        <w:t>mvn</w:t>
-      </w:r>
-      <w:proofErr w:type="spellEnd"/>
-      <w:r>
-        <w:t xml:space="preserve"> clean package</w:t>
-      </w:r>
-    </w:p>
-    <w:p>
-      <w:pPr>
-        <w:ind w:left="720"/>
-      </w:pPr>
-      <w:r>
-        <w:t xml:space="preserve">You should get “Build Success” on </w:t>
-      </w:r>
-      <w:proofErr w:type="gramStart"/>
-      <w:r>
-        <w:t xml:space="preserve">both of the </w:t>
-      </w:r>
-      <w:proofErr w:type="spellStart"/>
-      <w:r>
-        <w:t>mvn</w:t>
-      </w:r>
-      <w:proofErr w:type="spellEnd"/>
-      <w:proofErr w:type="gramEnd"/>
-      <w:r>
-        <w:t xml:space="preserve"> clean package commands</w:t>
-      </w:r>
-    </w:p>
-    <w:p>
-      <w:pPr>
-        <w:pStyle w:val="ListParagraph"/>
-        <w:numPr>
-          <w:ilvl w:val="0"/>
-          <w:numId w:val="1"/>
-        </w:numPr>
-      </w:pPr>
-      <w:r>
-        <w:t xml:space="preserve">Go back to Eclipse, right click on the eclipse-cs directory and click on Run As </w:t>
-      </w:r>
-      <w:r>
-        <w:sym w:font="Wingdings" w:char="F0E0"/>
-      </w:r>
-      <w:r>
-        <w:t xml:space="preserve"> Maven Install. This should display a build success once it is done running</w:t>
-      </w:r>
-    </w:p>
-    <w:p>
-      <w:pPr>
-        <w:pStyle w:val="ListParagraph"/>
-        <w:numPr>
-          <w:ilvl w:val="0"/>
-          <w:numId w:val="1"/>
-        </w:numPr>
-      </w:pPr>
-      <w:r>
-        <w:t xml:space="preserve">Do the same for the </w:t>
-      </w:r>
-      <w:proofErr w:type="spellStart"/>
-      <w:proofErr w:type="gramStart"/>
-      <w:r>
-        <w:t>net.sf.eclipse</w:t>
-      </w:r>
-      <w:proofErr w:type="gramEnd"/>
+      <w:r>
+        <w:t>cs</w:t>
+      </w:r>
       <w:r>
         <w:t>.sample</w:t>
       </w:r>
@@ -620,11 +622,12 @@
         <w:t xml:space="preserve">Right click on the </w:t>
       </w:r>
       <w:proofErr w:type="spellStart"/>
-      <w:proofErr w:type="gramStart"/>
       <w:r>
         <w:t>net.sf.eclipse</w:t>
       </w:r>
-      <w:proofErr w:type="gramEnd"/>
+      <w:r>
+        <w:t>cs</w:t>
+      </w:r>
       <w:r>
         <w:t>.sample</w:t>
       </w:r>
@@ -658,6 +661,8 @@
       <w:r>
         <w:t xml:space="preserve"> checks on or import an existing Java project into the workspace</w:t>
       </w:r>
+      <w:bookmarkStart w:id="0" w:name="_GoBack"/>
+      <w:bookmarkEnd w:id="0"/>
     </w:p>
     <w:p>
       <w:pPr>
@@ -968,8 +973,6 @@
       <w:r>
         <w:t>, and part of Milestone Report</w:t>
       </w:r>
-      <w:bookmarkStart w:id="0" w:name="_GoBack"/>
-      <w:bookmarkEnd w:id="0"/>
     </w:p>
     <w:p>
       <w:r>

</xml_diff>